<commit_message>
Updated app.py and Templates
</commit_message>
<xml_diff>
--- a/static/client/docx/list.docx
+++ b/static/client/docx/list.docx
@@ -108,7 +108,7 @@
           </w:tcPr>
           <w:p>
             <w:r>
-              <w:t xml:space="preserve"> </w:t>
+              <w:t>Automated Digital Network System</w:t>
             </w:r>
           </w:p>
         </w:tc>
@@ -130,7 +130,7 @@
           </w:tcPr>
           <w:p>
             <w:r>
-              <w:t xml:space="preserve"> </w:t>
+              <w:t>Advanced Field Artillery Tactical Data System</w:t>
             </w:r>
           </w:p>
         </w:tc>
@@ -152,7 +152,7 @@
           </w:tcPr>
           <w:p>
             <w:r>
-              <w:t xml:space="preserve"> </w:t>
+              <w:t>Automatic Link Establishment</w:t>
             </w:r>
           </w:p>
         </w:tc>
@@ -196,7 +196,7 @@
           </w:tcPr>
           <w:p>
             <w:r>
-              <w:t xml:space="preserve"> </w:t>
+              <w:t>amplitude modulation</w:t>
             </w:r>
           </w:p>
         </w:tc>
@@ -416,7 +416,7 @@
           </w:tcPr>
           <w:p>
             <w:r>
-              <w:t xml:space="preserve"> </w:t>
+              <w:t>Amphibious Ready Group</w:t>
             </w:r>
           </w:p>
         </w:tc>
@@ -614,7 +614,7 @@
           </w:tcPr>
           <w:p>
             <w:r>
-              <w:t xml:space="preserve"> </w:t>
+              <w:t>Blue in Support of Green</w:t>
             </w:r>
           </w:p>
         </w:tc>
@@ -724,7 +724,7 @@
           </w:tcPr>
           <w:p>
             <w:r>
-              <w:t xml:space="preserve"> </w:t>
+              <w:t>Consolidated Afloat Network and Enterprise Services</w:t>
             </w:r>
           </w:p>
         </w:tc>
@@ -856,7 +856,7 @@
           </w:tcPr>
           <w:p>
             <w:r>
-              <w:t xml:space="preserve"> </w:t>
+              <w:t>Combat Information Center</w:t>
             </w:r>
           </w:p>
         </w:tc>
@@ -878,7 +878,7 @@
           </w:tcPr>
           <w:p>
             <w:r>
-              <w:t xml:space="preserve"> </w:t>
+              <w:t>Chief Information Security Officer</w:t>
             </w:r>
           </w:p>
         </w:tc>
@@ -944,7 +944,7 @@
           </w:tcPr>
           <w:p>
             <w:r>
-              <w:t xml:space="preserve"> </w:t>
+              <w:t>Conical Logarithmic Spiral Mobile Omni-Directional</w:t>
             </w:r>
           </w:p>
         </w:tc>
@@ -966,7 +966,7 @@
           </w:tcPr>
           <w:p>
             <w:r>
-              <w:t xml:space="preserve"> </w:t>
+              <w:t>Configuration Management</w:t>
             </w:r>
           </w:p>
         </w:tc>
@@ -988,7 +988,7 @@
           </w:tcPr>
           <w:p>
             <w:r>
-              <w:t xml:space="preserve"> </w:t>
+              <w:t>Communications Security</w:t>
             </w:r>
           </w:p>
         </w:tc>
@@ -1076,7 +1076,7 @@
           </w:tcPr>
           <w:p>
             <w:r>
-              <w:t xml:space="preserve"> </w:t>
+              <w:t>common operational picture</w:t>
             </w:r>
           </w:p>
         </w:tc>
@@ -1164,7 +1164,7 @@
           </w:tcPr>
           <w:p>
             <w:r>
-              <w:t xml:space="preserve"> </w:t>
+              <w:t>CONTROLLED UNCLASSIFIED INFORMATION</w:t>
             </w:r>
           </w:p>
         </w:tc>
@@ -1186,7 +1186,7 @@
           </w:tcPr>
           <w:p>
             <w:r>
-              <w:t xml:space="preserve"> </w:t>
+              <w:t>Defense Advanced Global Positioning System (GPS) Receiver</w:t>
             </w:r>
           </w:p>
         </w:tc>
@@ -1208,7 +1208,7 @@
           </w:tcPr>
           <w:p>
             <w:r>
-              <w:t xml:space="preserve"> </w:t>
+              <w:t>Demand Assigned Multiple Access</w:t>
             </w:r>
           </w:p>
         </w:tc>
@@ -1362,7 +1362,7 @@
           </w:tcPr>
           <w:p>
             <w:r>
-              <w:t xml:space="preserve"> </w:t>
+              <w:t>Defense Information Systems Network</w:t>
             </w:r>
           </w:p>
         </w:tc>
@@ -1428,7 +1428,7 @@
           </w:tcPr>
           <w:p>
             <w:r>
-              <w:t xml:space="preserve"> </w:t>
+              <w:t>Data Processing Annex</w:t>
             </w:r>
           </w:p>
         </w:tc>
@@ -1538,7 +1538,7 @@
           </w:tcPr>
           <w:p>
             <w:r>
-              <w:t xml:space="preserve"> </w:t>
+              <w:t>Enhanced Manpack UHF Tactical</w:t>
             </w:r>
           </w:p>
         </w:tc>
@@ -1604,7 +1604,7 @@
           </w:tcPr>
           <w:p>
             <w:r>
-              <w:t xml:space="preserve"> </w:t>
+              <w:t>Enhanced Position Location and Reporting System</w:t>
             </w:r>
           </w:p>
         </w:tc>
@@ -1692,7 +1692,7 @@
           </w:tcPr>
           <w:p>
             <w:r>
-              <w:t xml:space="preserve"> </w:t>
+              <w:t>Frequency Hopping Multiplexer</w:t>
             </w:r>
           </w:p>
         </w:tc>
@@ -1758,7 +1758,7 @@
           </w:tcPr>
           <w:p>
             <w:r>
-              <w:t xml:space="preserve"> </w:t>
+              <w:t>Frequency Modulation</w:t>
             </w:r>
           </w:p>
         </w:tc>
@@ -2000,7 +2000,7 @@
           </w:tcPr>
           <w:p>
             <w:r>
-              <w:t xml:space="preserve"> </w:t>
+              <w:t>Global Positioning System</w:t>
             </w:r>
           </w:p>
         </w:tc>
@@ -2110,7 +2110,7 @@
           </w:tcPr>
           <w:p>
             <w:r>
-              <w:t xml:space="preserve"> </w:t>
+              <w:t>High Frequency</w:t>
             </w:r>
           </w:p>
         </w:tc>
@@ -2198,7 +2198,7 @@
           </w:tcPr>
           <w:p>
             <w:r>
-              <w:t xml:space="preserve"> </w:t>
+              <w:t>High Performance Waveform</w:t>
             </w:r>
           </w:p>
         </w:tc>
@@ -2396,7 +2396,7 @@
           </w:tcPr>
           <w:p>
             <w:r>
-              <w:t xml:space="preserve"> </w:t>
+              <w:t>Integrated Waveform</w:t>
             </w:r>
           </w:p>
         </w:tc>
@@ -2418,7 +2418,7 @@
           </w:tcPr>
           <w:p>
             <w:r>
-              <w:t xml:space="preserve"> </w:t>
+              <w:t>Joint Automated Deep Operations Coordination System</w:t>
             </w:r>
           </w:p>
         </w:tc>
@@ -2484,7 +2484,7 @@
           </w:tcPr>
           <w:p>
             <w:r>
-              <w:t xml:space="preserve"> </w:t>
+              <w:t>Joint Personnel Adjudication System</w:t>
             </w:r>
           </w:p>
         </w:tc>
@@ -2528,7 +2528,7 @@
           </w:tcPr>
           <w:p>
             <w:r>
-              <w:t xml:space="preserve"> </w:t>
+              <w:t>Joint Strike Fighter</w:t>
             </w:r>
           </w:p>
         </w:tc>
@@ -2572,7 +2572,7 @@
           </w:tcPr>
           <w:p>
             <w:r>
-              <w:t xml:space="preserve"> </w:t>
+              <w:t>Joint Tactical COP Workstation</w:t>
             </w:r>
           </w:p>
         </w:tc>
@@ -2682,7 +2682,7 @@
           </w:tcPr>
           <w:p>
             <w:r>
-              <w:t xml:space="preserve"> </w:t>
+              <w:t>Link Monitoring and Management Tool</w:t>
             </w:r>
           </w:p>
         </w:tc>
@@ -2814,7 +2814,7 @@
           </w:tcPr>
           <w:p>
             <w:r>
-              <w:t xml:space="preserve"> </w:t>
+              <w:t>Marine Air-Ground Task Force</w:t>
             </w:r>
           </w:p>
         </w:tc>
@@ -2968,7 +2968,7 @@
           </w:tcPr>
           <w:p>
             <w:r>
-              <w:t xml:space="preserve"> </w:t>
+              <w:t>Mission Command Support Center</w:t>
             </w:r>
           </w:p>
         </w:tc>
@@ -3034,7 +3034,7 @@
           </w:tcPr>
           <w:p>
             <w:r>
-              <w:t xml:space="preserve"> </w:t>
+              <w:t>Marine Expeditionary Unit</w:t>
             </w:r>
           </w:p>
         </w:tc>
@@ -3078,7 +3078,7 @@
           </w:tcPr>
           <w:p>
             <w:r>
-              <w:t xml:space="preserve"> </w:t>
+              <w:t>Move Out / Jump Off</w:t>
             </w:r>
           </w:p>
         </w:tc>
@@ -3122,7 +3122,7 @@
           </w:tcPr>
           <w:p>
             <w:r>
-              <w:t xml:space="preserve"> </w:t>
+              <w:t>Mobile User Objective System</w:t>
             </w:r>
           </w:p>
         </w:tc>
@@ -3166,7 +3166,7 @@
           </w:tcPr>
           <w:p>
             <w:r>
-              <w:t xml:space="preserve"> </w:t>
+              <w:t>Naval Fires Control System</w:t>
             </w:r>
           </w:p>
         </w:tc>
@@ -3254,7 +3254,7 @@
           </w:tcPr>
           <w:p>
             <w:r>
-              <w:t xml:space="preserve"> </w:t>
+              <w:t>non-permanent change</w:t>
             </w:r>
           </w:p>
         </w:tc>
@@ -3342,7 +3342,7 @@
           </w:tcPr>
           <w:p>
             <w:r>
-              <w:t xml:space="preserve"> </w:t>
+              <w:t>Organizations</w:t>
             </w:r>
           </w:p>
         </w:tc>
@@ -3408,7 +3408,7 @@
           </w:tcPr>
           <w:p>
             <w:r>
-              <w:t xml:space="preserve"> </w:t>
+              <w:t>Physical Configuration Audits</w:t>
             </w:r>
           </w:p>
         </w:tc>
@@ -3430,7 +3430,7 @@
           </w:tcPr>
           <w:p>
             <w:r>
-              <w:t xml:space="preserve"> </w:t>
+              <w:t>Peak Envelope Power</w:t>
             </w:r>
           </w:p>
         </w:tc>
@@ -3716,7 +3716,7 @@
           </w:tcPr>
           <w:p>
             <w:r>
-              <w:t xml:space="preserve"> </w:t>
+              <w:t>Risk Assessment Code</w:t>
             </w:r>
           </w:p>
         </w:tc>
@@ -3892,7 +3892,7 @@
           </w:tcPr>
           <w:p>
             <w:r>
-              <w:t xml:space="preserve"> </w:t>
+              <w:t>Sensitive Compartmented Information</w:t>
             </w:r>
           </w:p>
         </w:tc>
@@ -4002,7 +4002,7 @@
           </w:tcPr>
           <w:p>
             <w:r>
-              <w:t xml:space="preserve"> </w:t>
+              <w:t>Single Channel Ground and Airborne Radio System</w:t>
             </w:r>
           </w:p>
         </w:tc>
@@ -4046,7 +4046,7 @@
           </w:tcPr>
           <w:p>
             <w:r>
-              <w:t xml:space="preserve"> </w:t>
+              <w:t>Subject Matter Expert</w:t>
             </w:r>
           </w:p>
         </w:tc>
@@ -4090,7 +4090,7 @@
           </w:tcPr>
           <w:p>
             <w:r>
-              <w:t xml:space="preserve"> </w:t>
+              <w:t>Security Management Office</w:t>
             </w:r>
           </w:p>
         </w:tc>
@@ -4134,7 +4134,7 @@
           </w:tcPr>
           <w:p>
             <w:r>
-              <w:t xml:space="preserve"> </w:t>
+              <w:t>Systems Operability Test</w:t>
             </w:r>
           </w:p>
         </w:tc>
@@ -4222,7 +4222,7 @@
           </w:tcPr>
           <w:p>
             <w:r>
-              <w:t xml:space="preserve"> </w:t>
+              <w:t>Soldier Radio Waveform</w:t>
             </w:r>
           </w:p>
         </w:tc>
@@ -4244,7 +4244,7 @@
           </w:tcPr>
           <w:p>
             <w:r>
-              <w:t xml:space="preserve"> </w:t>
+              <w:t>Single Side Band</w:t>
             </w:r>
           </w:p>
         </w:tc>
@@ -4310,7 +4310,7 @@
           </w:tcPr>
           <w:p>
             <w:r>
-              <w:t xml:space="preserve"> </w:t>
+              <w:t>Small Tactical Terminal</w:t>
             </w:r>
           </w:p>
         </w:tc>
@@ -4530,7 +4530,7 @@
           </w:tcPr>
           <w:p>
             <w:r>
-              <w:t xml:space="preserve"> </w:t>
+              <w:t>Tactical Air Control Party</w:t>
             </w:r>
           </w:p>
         </w:tc>
@@ -4574,7 +4574,7 @@
           </w:tcPr>
           <w:p>
             <w:r>
-              <w:t xml:space="preserve"> </w:t>
+              <w:t>Theater Battle Management Core System</w:t>
             </w:r>
           </w:p>
         </w:tc>
@@ -4618,7 +4618,7 @@
           </w:tcPr>
           <w:p>
             <w:r>
-              <w:t xml:space="preserve"> </w:t>
+              <w:t>Tactical Common Operational Picture (COP) Server</w:t>
             </w:r>
           </w:p>
         </w:tc>
@@ -4684,7 +4684,7 @@
           </w:tcPr>
           <w:p>
             <w:r>
-              <w:t xml:space="preserve"> </w:t>
+              <w:t>Test Incident Report</w:t>
             </w:r>
           </w:p>
         </w:tc>
@@ -5036,7 +5036,7 @@
           </w:tcPr>
           <w:p>
             <w:r>
-              <w:t xml:space="preserve"> </w:t>
+              <w:t>Vector Network Analyzer</w:t>
             </w:r>
           </w:p>
         </w:tc>
@@ -5102,7 +5102,7 @@
           </w:tcPr>
           <w:p>
             <w:r>
-              <w:t xml:space="preserve"> </w:t>
+              <w:t>Voltage Standing Wave Ratio</w:t>
             </w:r>
           </w:p>
         </w:tc>
@@ -5124,7 +5124,7 @@
           </w:tcPr>
           <w:p>
             <w:r>
-              <w:t xml:space="preserve"> </w:t>
+              <w:t>wide area network</w:t>
             </w:r>
           </w:p>
         </w:tc>
@@ -5168,7 +5168,7 @@
           </w:tcPr>
           <w:p>
             <w:r>
-              <w:t xml:space="preserve"> </w:t>
+              <w:t>Warfighter Support Division</w:t>
             </w:r>
           </w:p>
         </w:tc>

</xml_diff>